<commit_message>
Added a venv example
</commit_message>
<xml_diff>
--- a/Setup/Anaconda.docx
+++ b/Setup/Anaconda.docx
@@ -19,7 +19,15 @@
     </w:p>
     <w:p>
       <w:r>
-        <w:t xml:space="preserve">Anaconda is a popular open-source distribution of the Python and R programming languages for scientific computing, data science, and machine learning. It simplifies package management and deployment, making it easier to install, run, and update packages and their dependencies. Anaconda comes with a large number of pre-installed libraries and tools for data analysis and machine learning, such as NumPy, pandas, matplotlib, and scikit-learn, as well as </w:t>
+        <w:t xml:space="preserve">Anaconda is a popular open-source distribution of the Python and R programming languages for scientific computing, data science, and machine learning. It simplifies package management and deployment, making it easier to install, run, and update packages and their dependencies. Anaconda comes with </w:t>
+      </w:r>
+      <w:proofErr w:type="gramStart"/>
+      <w:r>
+        <w:t>a large number of</w:t>
+      </w:r>
+      <w:proofErr w:type="gramEnd"/>
+      <w:r>
+        <w:t xml:space="preserve"> pre-installed libraries and tools for data analysis and machine learning, such as NumPy, pandas, matplotlib, and scikit-learn, as well as </w:t>
       </w:r>
       <w:proofErr w:type="spellStart"/>
       <w:r>
@@ -1174,47 +1182,26 @@
       </w:r>
     </w:p>
     <w:p>
-      <w:pPr>
-        <w:rPr>
-          <w:lang w:val="it-IT"/>
-        </w:rPr>
-      </w:pPr>
       <w:proofErr w:type="spellStart"/>
       <w:r>
-        <w:rPr>
-          <w:lang w:val="it-IT"/>
-        </w:rPr>
         <w:t>conda</w:t>
       </w:r>
       <w:proofErr w:type="spellEnd"/>
       <w:r>
-        <w:rPr>
-          <w:lang w:val="it-IT"/>
-        </w:rPr>
-        <w:t xml:space="preserve"> </w:t>
-      </w:r>
-      <w:proofErr w:type="spellStart"/>
-      <w:r>
-        <w:rPr>
-          <w:lang w:val="it-IT"/>
-        </w:rPr>
-        <w:t>deactivate</w:t>
-      </w:r>
-      <w:proofErr w:type="spellEnd"/>
-    </w:p>
-    <w:p>
-      <w:pPr>
-        <w:rPr>
-          <w:b/>
-          <w:bCs/>
-          <w:lang w:val="it-IT"/>
-        </w:rPr>
-      </w:pPr>
-      <w:r>
-        <w:rPr>
-          <w:b/>
-          <w:bCs/>
-          <w:lang w:val="it-IT"/>
+        <w:t xml:space="preserve"> deactivate</w:t>
+      </w:r>
+    </w:p>
+    <w:p>
+      <w:pPr>
+        <w:rPr>
+          <w:b/>
+          <w:bCs/>
+        </w:rPr>
+      </w:pPr>
+      <w:r>
+        <w:rPr>
+          <w:b/>
+          <w:bCs/>
         </w:rPr>
         <w:t>Using Anaconda Navigator</w:t>
       </w:r>
@@ -1362,7 +1349,312 @@
         <w:t>tf-env-10</w:t>
       </w:r>
       <w:r>
+        <w:t>.md</w:t>
+      </w:r>
+      <w:r>
         <w:t>).</w:t>
+      </w:r>
+    </w:p>
+    <w:p>
+      <w:pPr>
+        <w:numPr>
+          <w:ilvl w:val="0"/>
+          <w:numId w:val="9"/>
+        </w:numPr>
+      </w:pPr>
+      <w:r>
+        <w:rPr>
+          <w:b/>
+          <w:bCs/>
+        </w:rPr>
+        <w:t>Open a Terminal or Command Prompt</w:t>
+      </w:r>
+      <w:r>
+        <w:t>:</w:t>
+      </w:r>
+    </w:p>
+    <w:p>
+      <w:pPr>
+        <w:numPr>
+          <w:ilvl w:val="1"/>
+          <w:numId w:val="9"/>
+        </w:numPr>
+      </w:pPr>
+      <w:r>
+        <w:t xml:space="preserve">On Windows, you can search for "Anaconda </w:t>
+      </w:r>
+      <w:proofErr w:type="spellStart"/>
+      <w:r>
+        <w:t>Powershell</w:t>
+      </w:r>
+      <w:proofErr w:type="spellEnd"/>
+      <w:r>
+        <w:t xml:space="preserve"> </w:t>
+      </w:r>
+      <w:r>
+        <w:t>Prompt" in the Start menu.</w:t>
+      </w:r>
+    </w:p>
+    <w:p>
+      <w:pPr>
+        <w:numPr>
+          <w:ilvl w:val="1"/>
+          <w:numId w:val="9"/>
+        </w:numPr>
+      </w:pPr>
+      <w:r>
+        <w:t>On macOS or Linux, open your terminal.</w:t>
+      </w:r>
+    </w:p>
+    <w:p>
+      <w:pPr>
+        <w:numPr>
+          <w:ilvl w:val="0"/>
+          <w:numId w:val="9"/>
+        </w:numPr>
+        <w:rPr>
+          <w:b/>
+          <w:bCs/>
+        </w:rPr>
+      </w:pPr>
+      <w:r>
+        <w:rPr>
+          <w:b/>
+          <w:bCs/>
+        </w:rPr>
+        <w:t>Copy the content of the file Setup/tf-env-3.10.md)</w:t>
+      </w:r>
+    </w:p>
+    <w:p>
+      <w:pPr>
+        <w:numPr>
+          <w:ilvl w:val="1"/>
+          <w:numId w:val="9"/>
+        </w:numPr>
+      </w:pPr>
+      <w:proofErr w:type="spellStart"/>
+      <w:r>
+        <w:t>conda</w:t>
+      </w:r>
+      <w:proofErr w:type="spellEnd"/>
+      <w:r>
+        <w:t xml:space="preserve"> create --name tf-env-10 python=3.10</w:t>
+      </w:r>
+    </w:p>
+    <w:p>
+      <w:pPr>
+        <w:numPr>
+          <w:ilvl w:val="1"/>
+          <w:numId w:val="9"/>
+        </w:numPr>
+      </w:pPr>
+      <w:proofErr w:type="spellStart"/>
+      <w:r>
+        <w:t>conda</w:t>
+      </w:r>
+      <w:proofErr w:type="spellEnd"/>
+      <w:r>
+        <w:t xml:space="preserve"> activate tf-env-3.10</w:t>
+      </w:r>
+    </w:p>
+    <w:p>
+      <w:pPr>
+        <w:numPr>
+          <w:ilvl w:val="1"/>
+          <w:numId w:val="9"/>
+        </w:numPr>
+      </w:pPr>
+      <w:proofErr w:type="spellStart"/>
+      <w:r>
+        <w:t>conda</w:t>
+      </w:r>
+      <w:proofErr w:type="spellEnd"/>
+      <w:r>
+        <w:t xml:space="preserve"> install </w:t>
+      </w:r>
+      <w:proofErr w:type="spellStart"/>
+      <w:r>
+        <w:t>jupyter</w:t>
+      </w:r>
+      <w:proofErr w:type="spellEnd"/>
+      <w:r>
+        <w:t xml:space="preserve"> </w:t>
+      </w:r>
+      <w:proofErr w:type="spellStart"/>
+      <w:r>
+        <w:t>tensorflow</w:t>
+      </w:r>
+      <w:proofErr w:type="spellEnd"/>
+      <w:r>
+        <w:t xml:space="preserve"> scikit-learn </w:t>
+      </w:r>
+      <w:proofErr w:type="spellStart"/>
+      <w:r>
+        <w:t>numpy</w:t>
+      </w:r>
+      <w:proofErr w:type="spellEnd"/>
+      <w:r>
+        <w:t xml:space="preserve"> pandas matplotlib </w:t>
+      </w:r>
+      <w:proofErr w:type="spellStart"/>
+      <w:r>
+        <w:t>ipympl</w:t>
+      </w:r>
+      <w:proofErr w:type="spellEnd"/>
+      <w:r>
+        <w:t xml:space="preserve"> seaborn</w:t>
+      </w:r>
+    </w:p>
+    <w:p>
+      <w:pPr>
+        <w:numPr>
+          <w:ilvl w:val="1"/>
+          <w:numId w:val="9"/>
+        </w:numPr>
+      </w:pPr>
+      <w:r>
+        <w:t>deactivate tf-env-3.10</w:t>
+      </w:r>
+    </w:p>
+    <w:p>
+      <w:pPr>
+        <w:numPr>
+          <w:ilvl w:val="0"/>
+          <w:numId w:val="9"/>
+        </w:numPr>
+        <w:rPr>
+          <w:b/>
+          <w:bCs/>
+        </w:rPr>
+      </w:pPr>
+      <w:r>
+        <w:rPr>
+          <w:b/>
+          <w:bCs/>
+        </w:rPr>
+        <w:t>Virtual Environment creation</w:t>
+      </w:r>
+    </w:p>
+    <w:p>
+      <w:pPr>
+        <w:numPr>
+          <w:ilvl w:val="1"/>
+          <w:numId w:val="9"/>
+        </w:numPr>
+      </w:pPr>
+      <w:r>
+        <w:t xml:space="preserve">Paste the content to the Anaconda </w:t>
+      </w:r>
+      <w:proofErr w:type="spellStart"/>
+      <w:r>
+        <w:t>Powershell</w:t>
+      </w:r>
+      <w:proofErr w:type="spellEnd"/>
+      <w:r>
+        <w:t xml:space="preserve"> Prompt or execute each command step by step.</w:t>
+      </w:r>
+    </w:p>
+    <w:p>
+      <w:pPr>
+        <w:numPr>
+          <w:ilvl w:val="0"/>
+          <w:numId w:val="9"/>
+        </w:numPr>
+        <w:rPr>
+          <w:b/>
+          <w:bCs/>
+        </w:rPr>
+      </w:pPr>
+      <w:r>
+        <w:rPr>
+          <w:b/>
+          <w:bCs/>
+        </w:rPr>
+        <w:t>Verifying Virtual Environment creation</w:t>
+      </w:r>
+    </w:p>
+    <w:p>
+      <w:pPr>
+        <w:numPr>
+          <w:ilvl w:val="1"/>
+          <w:numId w:val="9"/>
+        </w:numPr>
+      </w:pPr>
+      <w:r>
+        <w:t xml:space="preserve">From the ‘Windows’ menu </w:t>
+      </w:r>
+      <w:proofErr w:type="gramStart"/>
+      <w:r>
+        <w:t>select</w:t>
+      </w:r>
+      <w:proofErr w:type="gramEnd"/>
+      <w:r>
+        <w:t xml:space="preserve"> ‘Anaconda3 (64-bit)’ and search for ‘</w:t>
+      </w:r>
+      <w:proofErr w:type="spellStart"/>
+      <w:r>
+        <w:t>Jupyter</w:t>
+      </w:r>
+      <w:proofErr w:type="spellEnd"/>
+      <w:r>
+        <w:t xml:space="preserve"> Notebook (tf-env-3.10)</w:t>
+      </w:r>
+    </w:p>
+    <w:p>
+      <w:pPr>
+        <w:numPr>
+          <w:ilvl w:val="1"/>
+          <w:numId w:val="9"/>
+        </w:numPr>
+      </w:pPr>
+      <w:r>
+        <w:t>If the item is in place, then the Virtual Environment has been created properly</w:t>
+      </w:r>
+    </w:p>
+    <w:p>
+      <w:pPr>
+        <w:numPr>
+          <w:ilvl w:val="0"/>
+          <w:numId w:val="9"/>
+        </w:numPr>
+        <w:rPr>
+          <w:b/>
+          <w:bCs/>
+        </w:rPr>
+      </w:pPr>
+      <w:r>
+        <w:rPr>
+          <w:b/>
+          <w:bCs/>
+        </w:rPr>
+        <w:t>Running the Virtual Environment</w:t>
+      </w:r>
+    </w:p>
+    <w:p>
+      <w:pPr>
+        <w:numPr>
+          <w:ilvl w:val="1"/>
+          <w:numId w:val="9"/>
+        </w:numPr>
+      </w:pPr>
+      <w:r>
+        <w:t>Search for the Jupy</w:t>
+      </w:r>
+      <w:proofErr w:type="spellStart"/>
+      <w:r>
+        <w:t>ter</w:t>
+      </w:r>
+      <w:proofErr w:type="spellEnd"/>
+      <w:r>
+        <w:t xml:space="preserve"> Notebook (tf-env-3.10) and click on it to activate the Virtual Environment and run the </w:t>
+      </w:r>
+      <w:proofErr w:type="spellStart"/>
+      <w:r>
+        <w:t>Jupyter</w:t>
+      </w:r>
+      <w:proofErr w:type="spellEnd"/>
+      <w:r>
+        <w:t xml:space="preserve"> Notebook interface.</w:t>
       </w:r>
     </w:p>
     <w:p/>
@@ -1762,6 +2054,123 @@
     </w:lvl>
   </w:abstractNum>
   <w:abstractNum w:abstractNumId="3" w15:restartNumberingAfterBreak="0">
+    <w:nsid w:val="2C2824F1"/>
+    <w:multiLevelType w:val="multilevel"/>
+    <w:tmpl w:val="0700C87A"/>
+    <w:lvl w:ilvl="0">
+      <w:start w:val="1"/>
+      <w:numFmt w:val="decimal"/>
+      <w:lvlText w:val="%1."/>
+      <w:lvlJc w:val="left"/>
+      <w:pPr>
+        <w:tabs>
+          <w:tab w:val="num" w:pos="720"/>
+        </w:tabs>
+        <w:ind w:left="720" w:hanging="360"/>
+      </w:pPr>
+    </w:lvl>
+    <w:lvl w:ilvl="1">
+      <w:start w:val="1"/>
+      <w:numFmt w:val="bullet"/>
+      <w:lvlText w:val="o"/>
+      <w:lvlJc w:val="left"/>
+      <w:pPr>
+        <w:tabs>
+          <w:tab w:val="num" w:pos="1440"/>
+        </w:tabs>
+        <w:ind w:left="1440" w:hanging="360"/>
+      </w:pPr>
+      <w:rPr>
+        <w:rFonts w:ascii="Courier New" w:hAnsi="Courier New" w:hint="default"/>
+        <w:sz w:val="20"/>
+      </w:rPr>
+    </w:lvl>
+    <w:lvl w:ilvl="2" w:tentative="1">
+      <w:start w:val="1"/>
+      <w:numFmt w:val="decimal"/>
+      <w:lvlText w:val="%3."/>
+      <w:lvlJc w:val="left"/>
+      <w:pPr>
+        <w:tabs>
+          <w:tab w:val="num" w:pos="2160"/>
+        </w:tabs>
+        <w:ind w:left="2160" w:hanging="360"/>
+      </w:pPr>
+    </w:lvl>
+    <w:lvl w:ilvl="3" w:tentative="1">
+      <w:start w:val="1"/>
+      <w:numFmt w:val="decimal"/>
+      <w:lvlText w:val="%4."/>
+      <w:lvlJc w:val="left"/>
+      <w:pPr>
+        <w:tabs>
+          <w:tab w:val="num" w:pos="2880"/>
+        </w:tabs>
+        <w:ind w:left="2880" w:hanging="360"/>
+      </w:pPr>
+    </w:lvl>
+    <w:lvl w:ilvl="4" w:tentative="1">
+      <w:start w:val="1"/>
+      <w:numFmt w:val="decimal"/>
+      <w:lvlText w:val="%5."/>
+      <w:lvlJc w:val="left"/>
+      <w:pPr>
+        <w:tabs>
+          <w:tab w:val="num" w:pos="3600"/>
+        </w:tabs>
+        <w:ind w:left="3600" w:hanging="360"/>
+      </w:pPr>
+    </w:lvl>
+    <w:lvl w:ilvl="5" w:tentative="1">
+      <w:start w:val="1"/>
+      <w:numFmt w:val="decimal"/>
+      <w:lvlText w:val="%6."/>
+      <w:lvlJc w:val="left"/>
+      <w:pPr>
+        <w:tabs>
+          <w:tab w:val="num" w:pos="4320"/>
+        </w:tabs>
+        <w:ind w:left="4320" w:hanging="360"/>
+      </w:pPr>
+    </w:lvl>
+    <w:lvl w:ilvl="6" w:tentative="1">
+      <w:start w:val="1"/>
+      <w:numFmt w:val="decimal"/>
+      <w:lvlText w:val="%7."/>
+      <w:lvlJc w:val="left"/>
+      <w:pPr>
+        <w:tabs>
+          <w:tab w:val="num" w:pos="5040"/>
+        </w:tabs>
+        <w:ind w:left="5040" w:hanging="360"/>
+      </w:pPr>
+    </w:lvl>
+    <w:lvl w:ilvl="7" w:tentative="1">
+      <w:start w:val="1"/>
+      <w:numFmt w:val="decimal"/>
+      <w:lvlText w:val="%8."/>
+      <w:lvlJc w:val="left"/>
+      <w:pPr>
+        <w:tabs>
+          <w:tab w:val="num" w:pos="5760"/>
+        </w:tabs>
+        <w:ind w:left="5760" w:hanging="360"/>
+      </w:pPr>
+    </w:lvl>
+    <w:lvl w:ilvl="8" w:tentative="1">
+      <w:start w:val="1"/>
+      <w:numFmt w:val="decimal"/>
+      <w:lvlText w:val="%9."/>
+      <w:lvlJc w:val="left"/>
+      <w:pPr>
+        <w:tabs>
+          <w:tab w:val="num" w:pos="6480"/>
+        </w:tabs>
+        <w:ind w:left="6480" w:hanging="360"/>
+      </w:pPr>
+    </w:lvl>
+  </w:abstractNum>
+  <w:abstractNum w:abstractNumId="4" w15:restartNumberingAfterBreak="0">
     <w:nsid w:val="403F00D0"/>
     <w:multiLevelType w:val="multilevel"/>
     <w:tmpl w:val="C1C08AAA"/>
@@ -1878,7 +2287,7 @@
       </w:pPr>
     </w:lvl>
   </w:abstractNum>
-  <w:abstractNum w:abstractNumId="4" w15:restartNumberingAfterBreak="0">
+  <w:abstractNum w:abstractNumId="5" w15:restartNumberingAfterBreak="0">
     <w:nsid w:val="55026E26"/>
     <w:multiLevelType w:val="multilevel"/>
     <w:tmpl w:val="0FC0B4B0"/>
@@ -1995,7 +2404,7 @@
       </w:pPr>
     </w:lvl>
   </w:abstractNum>
-  <w:abstractNum w:abstractNumId="5" w15:restartNumberingAfterBreak="0">
+  <w:abstractNum w:abstractNumId="6" w15:restartNumberingAfterBreak="0">
     <w:nsid w:val="65524920"/>
     <w:multiLevelType w:val="multilevel"/>
     <w:tmpl w:val="3580EAD2"/>
@@ -2112,7 +2521,7 @@
       </w:pPr>
     </w:lvl>
   </w:abstractNum>
-  <w:abstractNum w:abstractNumId="6" w15:restartNumberingAfterBreak="0">
+  <w:abstractNum w:abstractNumId="7" w15:restartNumberingAfterBreak="0">
     <w:nsid w:val="6C567007"/>
     <w:multiLevelType w:val="multilevel"/>
     <w:tmpl w:val="0700C87A"/>
@@ -2229,7 +2638,7 @@
       </w:pPr>
     </w:lvl>
   </w:abstractNum>
-  <w:abstractNum w:abstractNumId="7" w15:restartNumberingAfterBreak="0">
+  <w:abstractNum w:abstractNumId="8" w15:restartNumberingAfterBreak="0">
     <w:nsid w:val="6E7309BC"/>
     <w:multiLevelType w:val="multilevel"/>
     <w:tmpl w:val="3F46BEE6"/>
@@ -2353,22 +2762,25 @@
     <w:abstractNumId w:val="1"/>
   </w:num>
   <w:num w:numId="3" w16cid:durableId="479199845">
-    <w:abstractNumId w:val="7"/>
+    <w:abstractNumId w:val="8"/>
   </w:num>
   <w:num w:numId="4" w16cid:durableId="764572862">
     <w:abstractNumId w:val="0"/>
   </w:num>
   <w:num w:numId="5" w16cid:durableId="433331950">
+    <w:abstractNumId w:val="6"/>
+  </w:num>
+  <w:num w:numId="6" w16cid:durableId="972173799">
+    <w:abstractNumId w:val="7"/>
+  </w:num>
+  <w:num w:numId="7" w16cid:durableId="537086742">
+    <w:abstractNumId w:val="4"/>
+  </w:num>
+  <w:num w:numId="8" w16cid:durableId="629671210">
     <w:abstractNumId w:val="5"/>
   </w:num>
-  <w:num w:numId="6" w16cid:durableId="972173799">
-    <w:abstractNumId w:val="6"/>
-  </w:num>
-  <w:num w:numId="7" w16cid:durableId="537086742">
+  <w:num w:numId="9" w16cid:durableId="1931429443">
     <w:abstractNumId w:val="3"/>
-  </w:num>
-  <w:num w:numId="8" w16cid:durableId="629671210">
-    <w:abstractNumId w:val="4"/>
   </w:num>
 </w:numbering>
 </file>
@@ -2975,6 +3387,7 @@
   <w:style w:type="character" w:default="1" w:styleId="Carpredefinitoparagrafo">
     <w:name w:val="Default Paragraph Font"/>
     <w:uiPriority w:val="1"/>
+    <w:semiHidden/>
     <w:unhideWhenUsed/>
   </w:style>
   <w:style w:type="table" w:default="1" w:styleId="Tabellanormale">

</xml_diff>

<commit_message>
Anaconda.docx reworked, todo updated, tensorflow-scikitlearn.md renamed as tf-env-3.10.md
</commit_message>
<xml_diff>
--- a/Setup/Anaconda.docx
+++ b/Setup/Anaconda.docx
@@ -27,7 +27,15 @@
       </w:r>
       <w:proofErr w:type="gramEnd"/>
       <w:r>
-        <w:t xml:space="preserve"> pre-installed libraries and tools for data analysis and machine learning, such as NumPy, pandas, matplotlib, and scikit-learn, as well as Jupyter Notebook and Spyder for code development.</w:t>
+        <w:t xml:space="preserve"> pre-installed libraries and tools for data analysis and machine learning, such as NumPy, pandas, matplotlib, and scikit-learn, as well as </w:t>
+      </w:r>
+      <w:proofErr w:type="spellStart"/>
+      <w:r>
+        <w:t>Jupyter</w:t>
+      </w:r>
+      <w:proofErr w:type="spellEnd"/>
+      <w:r>
+        <w:t xml:space="preserve"> Notebook and Spyder for code development.</w:t>
       </w:r>
     </w:p>
     <w:p>
@@ -60,7 +68,15 @@
         <w:t>Comprehensive Package Management</w:t>
       </w:r>
       <w:r>
-        <w:t>: Manages libraries and dependencies efficiently using conda, a package, and environment management system.</w:t>
+        <w:t xml:space="preserve">: Manages libraries and dependencies efficiently using </w:t>
+      </w:r>
+      <w:proofErr w:type="spellStart"/>
+      <w:r>
+        <w:t>conda</w:t>
+      </w:r>
+      <w:proofErr w:type="spellEnd"/>
+      <w:r>
+        <w:t>, a package, and environment management system.</w:t>
       </w:r>
     </w:p>
     <w:p>
@@ -114,7 +130,15 @@
         <w:t>Integrated Development Tools</w:t>
       </w:r>
       <w:r>
-        <w:t>: Provides IDEs like Jupyter Notebook and Spyder for a seamless coding experience.</w:t>
+        <w:t xml:space="preserve">: Provides IDEs like </w:t>
+      </w:r>
+      <w:proofErr w:type="spellStart"/>
+      <w:r>
+        <w:t>Jupyter</w:t>
+      </w:r>
+      <w:proofErr w:type="spellEnd"/>
+      <w:r>
+        <w:t xml:space="preserve"> Notebook and Spyder for a seamless coding experience.</w:t>
       </w:r>
     </w:p>
     <w:p>
@@ -572,7 +596,15 @@
         </w:numPr>
       </w:pPr>
       <w:r>
-        <w:t>Open the downloaded .pkg file.</w:t>
+        <w:t>Open the downloaded .</w:t>
+      </w:r>
+      <w:proofErr w:type="spellStart"/>
+      <w:r>
+        <w:t>pkg</w:t>
+      </w:r>
+      <w:proofErr w:type="spellEnd"/>
+      <w:r>
+        <w:t xml:space="preserve"> file.</w:t>
       </w:r>
     </w:p>
     <w:p>
@@ -892,13 +924,26 @@
         </w:numPr>
       </w:pPr>
       <w:r>
-        <w:t>Run the following command to check the installed version of conda:</w:t>
-      </w:r>
-    </w:p>
-    <w:p>
+        <w:t xml:space="preserve">Run the following command to check the installed version of </w:t>
+      </w:r>
+      <w:proofErr w:type="spellStart"/>
+      <w:r>
+        <w:t>conda</w:t>
+      </w:r>
+      <w:proofErr w:type="spellEnd"/>
+      <w:r>
+        <w:t>:</w:t>
+      </w:r>
+    </w:p>
+    <w:p>
+      <w:proofErr w:type="spellStart"/>
       <w:r>
         <w:lastRenderedPageBreak/>
-        <w:t>conda --version</w:t>
+        <w:t>conda</w:t>
+      </w:r>
+      <w:proofErr w:type="spellEnd"/>
+      <w:r>
+        <w:t xml:space="preserve"> --version</w:t>
       </w:r>
     </w:p>
     <w:p>
@@ -909,7 +954,15 @@
         </w:numPr>
       </w:pPr>
       <w:r>
-        <w:t>You should see the version number of conda printed.</w:t>
+        <w:t xml:space="preserve">You should see the version number of </w:t>
+      </w:r>
+      <w:proofErr w:type="spellStart"/>
+      <w:r>
+        <w:t>conda</w:t>
+      </w:r>
+      <w:proofErr w:type="spellEnd"/>
+      <w:r>
+        <w:t xml:space="preserve"> printed.</w:t>
       </w:r>
     </w:p>
     <w:p>
@@ -998,12 +1051,33 @@
         </w:numPr>
       </w:pPr>
       <w:r>
-        <w:t>Use the following command to create a new environment named myenv with Python 3.8:</w:t>
-      </w:r>
-    </w:p>
-    <w:p>
-      <w:r>
-        <w:t>conda create --name myenv python=3.8</w:t>
+        <w:t xml:space="preserve">Use the following command to create a new environment named </w:t>
+      </w:r>
+      <w:proofErr w:type="spellStart"/>
+      <w:r>
+        <w:t>myenv</w:t>
+      </w:r>
+      <w:proofErr w:type="spellEnd"/>
+      <w:r>
+        <w:t xml:space="preserve"> with Python 3.8:</w:t>
+      </w:r>
+    </w:p>
+    <w:p>
+      <w:proofErr w:type="spellStart"/>
+      <w:r>
+        <w:t>conda</w:t>
+      </w:r>
+      <w:proofErr w:type="spellEnd"/>
+      <w:r>
+        <w:t xml:space="preserve"> create --name </w:t>
+      </w:r>
+      <w:proofErr w:type="spellStart"/>
+      <w:r>
+        <w:t>myenv</w:t>
+      </w:r>
+      <w:proofErr w:type="spellEnd"/>
+      <w:r>
+        <w:t xml:space="preserve"> python=3.8</w:t>
       </w:r>
     </w:p>
     <w:p>
@@ -1041,12 +1115,42 @@
           <w:lang w:val="it-IT"/>
         </w:rPr>
       </w:pPr>
+      <w:proofErr w:type="spellStart"/>
       <w:r>
         <w:rPr>
           <w:lang w:val="it-IT"/>
         </w:rPr>
-        <w:t>conda activate myenv</w:t>
-      </w:r>
+        <w:t>conda</w:t>
+      </w:r>
+      <w:proofErr w:type="spellEnd"/>
+      <w:r>
+        <w:rPr>
+          <w:lang w:val="it-IT"/>
+        </w:rPr>
+        <w:t xml:space="preserve"> </w:t>
+      </w:r>
+      <w:proofErr w:type="spellStart"/>
+      <w:r>
+        <w:rPr>
+          <w:lang w:val="it-IT"/>
+        </w:rPr>
+        <w:t>activate</w:t>
+      </w:r>
+      <w:proofErr w:type="spellEnd"/>
+      <w:r>
+        <w:rPr>
+          <w:lang w:val="it-IT"/>
+        </w:rPr>
+        <w:t xml:space="preserve"> </w:t>
+      </w:r>
+      <w:proofErr w:type="spellStart"/>
+      <w:r>
+        <w:rPr>
+          <w:lang w:val="it-IT"/>
+        </w:rPr>
+        <w:t>myenv</w:t>
+      </w:r>
+      <w:proofErr w:type="spellEnd"/>
     </w:p>
     <w:p>
       <w:pPr>
@@ -1078,8 +1182,13 @@
       </w:r>
     </w:p>
     <w:p>
-      <w:r>
-        <w:t>conda deactivate</w:t>
+      <w:proofErr w:type="spellStart"/>
+      <w:r>
+        <w:t>conda</w:t>
+      </w:r>
+      <w:proofErr w:type="spellEnd"/>
+      <w:r>
+        <w:t xml:space="preserve"> deactivate</w:t>
       </w:r>
     </w:p>
     <w:p>
@@ -1168,7 +1277,15 @@
         </w:numPr>
       </w:pPr>
       <w:r>
-        <w:t>From the Navigator, you can create and manage environments, install and update packages, and launch applications like Jupyter Notebook, Spyder, and more.</w:t>
+        <w:t xml:space="preserve">From the Navigator, you can create and manage environments, install and update packages, and launch applications like </w:t>
+      </w:r>
+      <w:proofErr w:type="spellStart"/>
+      <w:r>
+        <w:t>Jupyter</w:t>
+      </w:r>
+      <w:proofErr w:type="spellEnd"/>
+      <w:r>
+        <w:t xml:space="preserve"> Notebook, Spyder, and more.</w:t>
       </w:r>
     </w:p>
     <w:p>
@@ -1204,13 +1321,23 @@
       <w:pPr>
         <w:pStyle w:val="Titolo2"/>
       </w:pPr>
-      <w:r>
-        <w:t>Tensorflow and Scikit-Learn virtual environment</w:t>
-      </w:r>
-    </w:p>
-    <w:p>
-      <w:r>
-        <w:t>Tensorflow and Scikit-Learn shall be called by a specific virtual environment called ‘</w:t>
+      <w:proofErr w:type="spellStart"/>
+      <w:r>
+        <w:t>Tensorflow</w:t>
+      </w:r>
+      <w:proofErr w:type="spellEnd"/>
+      <w:r>
+        <w:t xml:space="preserve"> and Scikit-Learn virtual environment</w:t>
+      </w:r>
+    </w:p>
+    <w:p>
+      <w:proofErr w:type="spellStart"/>
+      <w:r>
+        <w:t>Tensorflow</w:t>
+      </w:r>
+      <w:proofErr w:type="spellEnd"/>
+      <w:r>
+        <w:t xml:space="preserve"> and Scikit-Learn shall be called by a specific virtual environment called ‘</w:t>
       </w:r>
       <w:r>
         <w:t>tf-env-10</w:t>
@@ -1256,8 +1383,13 @@
       <w:r>
         <w:t xml:space="preserve">On Windows, you can search for "Anaconda </w:t>
       </w:r>
-      <w:r>
-        <w:t xml:space="preserve">Powershell </w:t>
+      <w:proofErr w:type="spellStart"/>
+      <w:r>
+        <w:t>Powershell</w:t>
+      </w:r>
+      <w:proofErr w:type="spellEnd"/>
+      <w:r>
+        <w:t xml:space="preserve"> </w:t>
       </w:r>
       <w:r>
         <w:t>Prompt" in the Start menu.</w:t>
@@ -1300,8 +1432,13 @@
           <w:numId w:val="9"/>
         </w:numPr>
       </w:pPr>
-      <w:r>
-        <w:t>conda create --name tf-env-10 python=3.10</w:t>
+      <w:proofErr w:type="spellStart"/>
+      <w:r>
+        <w:t>conda</w:t>
+      </w:r>
+      <w:proofErr w:type="spellEnd"/>
+      <w:r>
+        <w:t xml:space="preserve"> create --name tf-env-10 python=3.10</w:t>
       </w:r>
     </w:p>
     <w:p>
@@ -1311,8 +1448,13 @@
           <w:numId w:val="9"/>
         </w:numPr>
       </w:pPr>
-      <w:r>
-        <w:t>conda activate tf-env-3.10</w:t>
+      <w:proofErr w:type="spellStart"/>
+      <w:r>
+        <w:t>conda</w:t>
+      </w:r>
+      <w:proofErr w:type="spellEnd"/>
+      <w:r>
+        <w:t xml:space="preserve"> activate tf-env-3.10</w:t>
       </w:r>
     </w:p>
     <w:p>
@@ -1322,8 +1464,45 @@
           <w:numId w:val="9"/>
         </w:numPr>
       </w:pPr>
-      <w:r>
-        <w:t>conda install jupyter tensorflow scikit-learn numpy pandas matplotlib ipympl seaborn</w:t>
+      <w:proofErr w:type="spellStart"/>
+      <w:r>
+        <w:t>conda</w:t>
+      </w:r>
+      <w:proofErr w:type="spellEnd"/>
+      <w:r>
+        <w:t xml:space="preserve"> install </w:t>
+      </w:r>
+      <w:proofErr w:type="spellStart"/>
+      <w:r>
+        <w:t>jupyter</w:t>
+      </w:r>
+      <w:proofErr w:type="spellEnd"/>
+      <w:r>
+        <w:t xml:space="preserve"> </w:t>
+      </w:r>
+      <w:proofErr w:type="spellStart"/>
+      <w:r>
+        <w:t>tensorflow</w:t>
+      </w:r>
+      <w:proofErr w:type="spellEnd"/>
+      <w:r>
+        <w:t xml:space="preserve"> scikit-learn </w:t>
+      </w:r>
+      <w:proofErr w:type="spellStart"/>
+      <w:r>
+        <w:t>numpy</w:t>
+      </w:r>
+      <w:proofErr w:type="spellEnd"/>
+      <w:r>
+        <w:t xml:space="preserve"> pandas matplotlib </w:t>
+      </w:r>
+      <w:proofErr w:type="spellStart"/>
+      <w:r>
+        <w:t>ipympl</w:t>
+      </w:r>
+      <w:proofErr w:type="spellEnd"/>
+      <w:r>
+        <w:t xml:space="preserve"> seaborn</w:t>
       </w:r>
     </w:p>
     <w:p>
@@ -1333,6 +1512,14 @@
           <w:numId w:val="9"/>
         </w:numPr>
       </w:pPr>
+      <w:proofErr w:type="spellStart"/>
+      <w:r>
+        <w:t>conda</w:t>
+      </w:r>
+      <w:proofErr w:type="spellEnd"/>
+      <w:r>
+        <w:t xml:space="preserve"> </w:t>
+      </w:r>
       <w:r>
         <w:t>deactivate tf-env-3.10</w:t>
       </w:r>
@@ -1364,7 +1551,15 @@
         </w:numPr>
       </w:pPr>
       <w:r>
-        <w:t>Paste the content to the Anaconda Powershell Prompt or execute each command step by step.</w:t>
+        <w:t xml:space="preserve">Paste the content to the Anaconda </w:t>
+      </w:r>
+      <w:proofErr w:type="spellStart"/>
+      <w:r>
+        <w:t>Powershell</w:t>
+      </w:r>
+      <w:proofErr w:type="spellEnd"/>
+      <w:r>
+        <w:t xml:space="preserve"> Prompt or execute each command step by step.</w:t>
       </w:r>
     </w:p>
     <w:p>
@@ -1402,7 +1597,15 @@
       </w:r>
       <w:proofErr w:type="gramEnd"/>
       <w:r>
-        <w:t xml:space="preserve"> ‘Anaconda3 (64-bit)’ and search for ‘Jupyter Notebook (tf-env-3.10)</w:t>
+        <w:t xml:space="preserve"> ‘Anaconda3 (64-bit)’ and search for ‘</w:t>
+      </w:r>
+      <w:proofErr w:type="spellStart"/>
+      <w:r>
+        <w:t>Jupyter</w:t>
+      </w:r>
+      <w:proofErr w:type="spellEnd"/>
+      <w:r>
+        <w:t xml:space="preserve"> Notebook (tf-env-3.10)</w:t>
       </w:r>
     </w:p>
     <w:p>
@@ -1444,7 +1647,23 @@
       </w:pPr>
       <w:r>
         <w:lastRenderedPageBreak/>
-        <w:t>Search for the Jupyter Notebook (tf-env-3.10) and click on it to activate the Virtual Environment and run the Jupyter Notebook interface.</w:t>
+        <w:t xml:space="preserve">Search for the </w:t>
+      </w:r>
+      <w:proofErr w:type="spellStart"/>
+      <w:r>
+        <w:t>Jupyter</w:t>
+      </w:r>
+      <w:proofErr w:type="spellEnd"/>
+      <w:r>
+        <w:t xml:space="preserve"> Notebook (tf-env-3.10) and click on it to activate the Virtual Environment and run the </w:t>
+      </w:r>
+      <w:proofErr w:type="spellStart"/>
+      <w:r>
+        <w:t>Jupyter</w:t>
+      </w:r>
+      <w:proofErr w:type="spellEnd"/>
+      <w:r>
+        <w:t xml:space="preserve"> Notebook interface.</w:t>
       </w:r>
       <w:r>
         <w:br/>
@@ -1498,7 +1717,15 @@
         </w:numPr>
       </w:pPr>
       <w:r>
-        <w:t>Select the Jupyter Notebook you want to run.</w:t>
+        <w:t xml:space="preserve">Select the </w:t>
+      </w:r>
+      <w:proofErr w:type="spellStart"/>
+      <w:r>
+        <w:t>Jupyter</w:t>
+      </w:r>
+      <w:proofErr w:type="spellEnd"/>
+      <w:r>
+        <w:t xml:space="preserve"> Notebook you want to run.</w:t>
       </w:r>
       <w:r>
         <w:br/>

</xml_diff>

<commit_message>
Updated Lectures/NeuralNetworks/w3/Slides/AdviceForApplyingMachineLearning.ppt and other stuff
</commit_message>
<xml_diff>
--- a/Setup/Anaconda.docx
+++ b/Setup/Anaconda.docx
@@ -1771,6 +1771,432 @@
         </w:drawing>
       </w:r>
     </w:p>
+    <w:p>
+      <w:pPr>
+        <w:pStyle w:val="Titolo2"/>
+      </w:pPr>
+      <w:r>
+        <w:t>Large Language Model</w:t>
+      </w:r>
+      <w:r>
+        <w:t xml:space="preserve"> virtual environment</w:t>
+      </w:r>
+    </w:p>
+    <w:p>
+      <w:r>
+        <w:t xml:space="preserve">LLM </w:t>
+      </w:r>
+      <w:proofErr w:type="spellStart"/>
+      <w:r>
+        <w:t>Jupyter</w:t>
+      </w:r>
+      <w:proofErr w:type="spellEnd"/>
+      <w:r>
+        <w:t xml:space="preserve"> Notebooks</w:t>
+      </w:r>
+      <w:r>
+        <w:t xml:space="preserve"> shall be called by a specific virtual environment called ‘</w:t>
+      </w:r>
+      <w:r>
+        <w:t>llm-3.10.md</w:t>
+      </w:r>
+      <w:r>
+        <w:t>’ (see file Setup/</w:t>
+      </w:r>
+      <w:r>
+        <w:t xml:space="preserve"> </w:t>
+      </w:r>
+      <w:r>
+        <w:t>llm-3.10.md</w:t>
+      </w:r>
+      <w:r>
+        <w:t>).</w:t>
+      </w:r>
+    </w:p>
+    <w:p>
+      <w:pPr>
+        <w:numPr>
+          <w:ilvl w:val="0"/>
+          <w:numId w:val="10"/>
+        </w:numPr>
+      </w:pPr>
+      <w:r>
+        <w:rPr>
+          <w:b/>
+          <w:bCs/>
+        </w:rPr>
+        <w:t>Open a Terminal or Command Prompt</w:t>
+      </w:r>
+      <w:r>
+        <w:t>:</w:t>
+      </w:r>
+    </w:p>
+    <w:p>
+      <w:pPr>
+        <w:numPr>
+          <w:ilvl w:val="1"/>
+          <w:numId w:val="10"/>
+        </w:numPr>
+      </w:pPr>
+      <w:r>
+        <w:t xml:space="preserve">On Windows, you can search for "Anaconda </w:t>
+      </w:r>
+      <w:proofErr w:type="spellStart"/>
+      <w:r>
+        <w:t>Powershell</w:t>
+      </w:r>
+      <w:proofErr w:type="spellEnd"/>
+      <w:r>
+        <w:t xml:space="preserve"> </w:t>
+      </w:r>
+      <w:r>
+        <w:t>Prompt" in the Start menu.</w:t>
+      </w:r>
+    </w:p>
+    <w:p>
+      <w:pPr>
+        <w:numPr>
+          <w:ilvl w:val="1"/>
+          <w:numId w:val="10"/>
+        </w:numPr>
+      </w:pPr>
+      <w:r>
+        <w:t>On macOS or Linux, open your terminal.</w:t>
+      </w:r>
+    </w:p>
+    <w:p>
+      <w:pPr>
+        <w:numPr>
+          <w:ilvl w:val="0"/>
+          <w:numId w:val="10"/>
+        </w:numPr>
+        <w:rPr>
+          <w:b/>
+          <w:bCs/>
+        </w:rPr>
+      </w:pPr>
+      <w:r>
+        <w:rPr>
+          <w:b/>
+          <w:bCs/>
+        </w:rPr>
+        <w:t>Copy the content of the file Setup/</w:t>
+      </w:r>
+      <w:r>
+        <w:t xml:space="preserve"> </w:t>
+      </w:r>
+      <w:r>
+        <w:rPr>
+          <w:b/>
+          <w:bCs/>
+        </w:rPr>
+        <w:t>llm-3.10.md</w:t>
+      </w:r>
+      <w:r>
+        <w:rPr>
+          <w:b/>
+          <w:bCs/>
+        </w:rPr>
+        <w:t>)</w:t>
+      </w:r>
+    </w:p>
+    <w:p>
+      <w:pPr>
+        <w:numPr>
+          <w:ilvl w:val="1"/>
+          <w:numId w:val="10"/>
+        </w:numPr>
+      </w:pPr>
+      <w:proofErr w:type="spellStart"/>
+      <w:r>
+        <w:t>conda</w:t>
+      </w:r>
+      <w:proofErr w:type="spellEnd"/>
+      <w:r>
+        <w:t xml:space="preserve"> create --name llm-3.10 python=3.10</w:t>
+      </w:r>
+    </w:p>
+    <w:p>
+      <w:pPr>
+        <w:numPr>
+          <w:ilvl w:val="1"/>
+          <w:numId w:val="10"/>
+        </w:numPr>
+      </w:pPr>
+      <w:proofErr w:type="spellStart"/>
+      <w:r>
+        <w:lastRenderedPageBreak/>
+        <w:t>conda</w:t>
+      </w:r>
+      <w:proofErr w:type="spellEnd"/>
+      <w:r>
+        <w:t xml:space="preserve"> activate llm-3.10</w:t>
+      </w:r>
+    </w:p>
+    <w:p>
+      <w:pPr>
+        <w:numPr>
+          <w:ilvl w:val="1"/>
+          <w:numId w:val="10"/>
+        </w:numPr>
+      </w:pPr>
+      <w:proofErr w:type="spellStart"/>
+      <w:r>
+        <w:t>conda</w:t>
+      </w:r>
+      <w:proofErr w:type="spellEnd"/>
+      <w:r>
+        <w:t xml:space="preserve"> install </w:t>
+      </w:r>
+      <w:proofErr w:type="spellStart"/>
+      <w:r>
+        <w:t>jupyter</w:t>
+      </w:r>
+      <w:proofErr w:type="spellEnd"/>
+      <w:r>
+        <w:t xml:space="preserve"> scikit-learn </w:t>
+      </w:r>
+      <w:proofErr w:type="spellStart"/>
+      <w:r>
+        <w:t>numpy</w:t>
+      </w:r>
+      <w:proofErr w:type="spellEnd"/>
+      <w:r>
+        <w:t xml:space="preserve"> pandas matplotlib </w:t>
+      </w:r>
+      <w:proofErr w:type="spellStart"/>
+      <w:r>
+        <w:t>ipympl</w:t>
+      </w:r>
+      <w:proofErr w:type="spellEnd"/>
+      <w:r>
+        <w:t xml:space="preserve"> </w:t>
+      </w:r>
+      <w:proofErr w:type="spellStart"/>
+      <w:r>
+        <w:t>openai</w:t>
+      </w:r>
+      <w:proofErr w:type="spellEnd"/>
+      <w:r>
+        <w:t xml:space="preserve"> transformers </w:t>
+      </w:r>
+    </w:p>
+    <w:p>
+      <w:pPr>
+        <w:numPr>
+          <w:ilvl w:val="1"/>
+          <w:numId w:val="10"/>
+        </w:numPr>
+      </w:pPr>
+      <w:r>
+        <w:t xml:space="preserve">pip install </w:t>
+      </w:r>
+      <w:proofErr w:type="spellStart"/>
+      <w:r>
+        <w:t>langchain</w:t>
+      </w:r>
+      <w:proofErr w:type="spellEnd"/>
+      <w:r>
+        <w:t xml:space="preserve"> </w:t>
+      </w:r>
+      <w:proofErr w:type="spellStart"/>
+      <w:r>
+        <w:t>chromadb</w:t>
+      </w:r>
+      <w:proofErr w:type="spellEnd"/>
+      <w:r>
+        <w:t xml:space="preserve"> </w:t>
+      </w:r>
+      <w:proofErr w:type="spellStart"/>
+      <w:r>
+        <w:t>pypdf</w:t>
+      </w:r>
+      <w:proofErr w:type="spellEnd"/>
+      <w:r>
+        <w:t xml:space="preserve"> sentence-transformers </w:t>
+      </w:r>
+      <w:proofErr w:type="spellStart"/>
+      <w:r>
+        <w:t>soundfile</w:t>
+      </w:r>
+      <w:proofErr w:type="spellEnd"/>
+      <w:r>
+        <w:t xml:space="preserve"> </w:t>
+      </w:r>
+      <w:proofErr w:type="spellStart"/>
+      <w:r>
+        <w:t>librosa</w:t>
+      </w:r>
+      <w:proofErr w:type="spellEnd"/>
+      <w:r>
+        <w:t xml:space="preserve"> </w:t>
+      </w:r>
+      <w:proofErr w:type="spellStart"/>
+      <w:r>
+        <w:t>gradio</w:t>
+      </w:r>
+      <w:proofErr w:type="spellEnd"/>
+      <w:r>
+        <w:t xml:space="preserve"> </w:t>
+      </w:r>
+      <w:proofErr w:type="spellStart"/>
+      <w:r>
+        <w:t>umap</w:t>
+      </w:r>
+      <w:proofErr w:type="spellEnd"/>
+      <w:r>
+        <w:t xml:space="preserve"> </w:t>
+      </w:r>
+      <w:proofErr w:type="spellStart"/>
+      <w:r>
+        <w:t>umap</w:t>
+      </w:r>
+      <w:proofErr w:type="spellEnd"/>
+      <w:r>
+        <w:t xml:space="preserve">-learn </w:t>
+      </w:r>
+      <w:proofErr w:type="spellStart"/>
+      <w:r>
+        <w:t>mistralai</w:t>
+      </w:r>
+      <w:proofErr w:type="spellEnd"/>
+      <w:r>
+        <w:t xml:space="preserve"> </w:t>
+      </w:r>
+      <w:proofErr w:type="spellStart"/>
+      <w:r>
+        <w:t>faiss-cpu</w:t>
+      </w:r>
+      <w:proofErr w:type="spellEnd"/>
+      <w:r>
+        <w:t xml:space="preserve"> panel unstructured python-pptx --user</w:t>
+      </w:r>
+    </w:p>
+    <w:p>
+      <w:pPr>
+        <w:numPr>
+          <w:ilvl w:val="1"/>
+          <w:numId w:val="10"/>
+        </w:numPr>
+        <w:rPr>
+          <w:b/>
+          <w:bCs/>
+        </w:rPr>
+      </w:pPr>
+      <w:proofErr w:type="spellStart"/>
+      <w:r>
+        <w:t>conda</w:t>
+      </w:r>
+      <w:proofErr w:type="spellEnd"/>
+      <w:r>
+        <w:t xml:space="preserve"> deactivate llm-3.10</w:t>
+      </w:r>
+      <w:r>
+        <w:rPr>
+          <w:b/>
+          <w:bCs/>
+        </w:rPr>
+        <w:t>Virtual Environment creation</w:t>
+      </w:r>
+    </w:p>
+    <w:p>
+      <w:pPr>
+        <w:numPr>
+          <w:ilvl w:val="0"/>
+          <w:numId w:val="10"/>
+        </w:numPr>
+        <w:rPr>
+          <w:b/>
+          <w:bCs/>
+        </w:rPr>
+      </w:pPr>
+      <w:r>
+        <w:rPr>
+          <w:b/>
+          <w:bCs/>
+        </w:rPr>
+        <w:t xml:space="preserve">Paste the content to the Anaconda </w:t>
+      </w:r>
+      <w:proofErr w:type="spellStart"/>
+      <w:r>
+        <w:rPr>
+          <w:b/>
+          <w:bCs/>
+        </w:rPr>
+        <w:t>Powershell</w:t>
+      </w:r>
+      <w:proofErr w:type="spellEnd"/>
+      <w:r>
+        <w:rPr>
+          <w:b/>
+          <w:bCs/>
+        </w:rPr>
+        <w:t xml:space="preserve"> Prompt or execute each command step by step.</w:t>
+      </w:r>
+    </w:p>
+    <w:p>
+      <w:pPr>
+        <w:numPr>
+          <w:ilvl w:val="0"/>
+          <w:numId w:val="10"/>
+        </w:numPr>
+        <w:rPr>
+          <w:b/>
+          <w:bCs/>
+        </w:rPr>
+      </w:pPr>
+      <w:r>
+        <w:rPr>
+          <w:b/>
+          <w:bCs/>
+        </w:rPr>
+        <w:t>Verifying Virtual Environment creation</w:t>
+      </w:r>
+    </w:p>
+    <w:p>
+      <w:pPr>
+        <w:numPr>
+          <w:ilvl w:val="1"/>
+          <w:numId w:val="10"/>
+        </w:numPr>
+      </w:pPr>
+      <w:r>
+        <w:t xml:space="preserve">From the ‘Windows’ menu </w:t>
+      </w:r>
+      <w:proofErr w:type="gramStart"/>
+      <w:r>
+        <w:t>select</w:t>
+      </w:r>
+      <w:proofErr w:type="gramEnd"/>
+      <w:r>
+        <w:t xml:space="preserve"> ‘Anaconda3 (64-bit)’ and search for ‘</w:t>
+      </w:r>
+      <w:proofErr w:type="spellStart"/>
+      <w:r>
+        <w:t>Jupyter</w:t>
+      </w:r>
+      <w:proofErr w:type="spellEnd"/>
+      <w:r>
+        <w:t xml:space="preserve"> Notebook (</w:t>
+      </w:r>
+      <w:r>
+        <w:t>llm</w:t>
+      </w:r>
+      <w:r>
+        <w:t>-3.10)</w:t>
+      </w:r>
+    </w:p>
+    <w:p>
+      <w:pPr>
+        <w:numPr>
+          <w:ilvl w:val="1"/>
+          <w:numId w:val="10"/>
+        </w:numPr>
+      </w:pPr>
+      <w:r>
+        <w:t>If the item is in place, then the Virtual Environment has been created properly</w:t>
+      </w:r>
+    </w:p>
     <w:p/>
     <w:sectPr>
       <w:pgSz w:w="11906" w:h="16838"/>
@@ -2519,6 +2945,123 @@
     </w:lvl>
   </w:abstractNum>
   <w:abstractNum w:abstractNumId="6" w15:restartNumberingAfterBreak="0">
+    <w:nsid w:val="63AA3739"/>
+    <w:multiLevelType w:val="multilevel"/>
+    <w:tmpl w:val="0700C87A"/>
+    <w:lvl w:ilvl="0">
+      <w:start w:val="1"/>
+      <w:numFmt w:val="decimal"/>
+      <w:lvlText w:val="%1."/>
+      <w:lvlJc w:val="left"/>
+      <w:pPr>
+        <w:tabs>
+          <w:tab w:val="num" w:pos="720"/>
+        </w:tabs>
+        <w:ind w:left="720" w:hanging="360"/>
+      </w:pPr>
+    </w:lvl>
+    <w:lvl w:ilvl="1">
+      <w:start w:val="1"/>
+      <w:numFmt w:val="bullet"/>
+      <w:lvlText w:val="o"/>
+      <w:lvlJc w:val="left"/>
+      <w:pPr>
+        <w:tabs>
+          <w:tab w:val="num" w:pos="1440"/>
+        </w:tabs>
+        <w:ind w:left="1440" w:hanging="360"/>
+      </w:pPr>
+      <w:rPr>
+        <w:rFonts w:ascii="Courier New" w:hAnsi="Courier New" w:hint="default"/>
+        <w:sz w:val="20"/>
+      </w:rPr>
+    </w:lvl>
+    <w:lvl w:ilvl="2" w:tentative="1">
+      <w:start w:val="1"/>
+      <w:numFmt w:val="decimal"/>
+      <w:lvlText w:val="%3."/>
+      <w:lvlJc w:val="left"/>
+      <w:pPr>
+        <w:tabs>
+          <w:tab w:val="num" w:pos="2160"/>
+        </w:tabs>
+        <w:ind w:left="2160" w:hanging="360"/>
+      </w:pPr>
+    </w:lvl>
+    <w:lvl w:ilvl="3" w:tentative="1">
+      <w:start w:val="1"/>
+      <w:numFmt w:val="decimal"/>
+      <w:lvlText w:val="%4."/>
+      <w:lvlJc w:val="left"/>
+      <w:pPr>
+        <w:tabs>
+          <w:tab w:val="num" w:pos="2880"/>
+        </w:tabs>
+        <w:ind w:left="2880" w:hanging="360"/>
+      </w:pPr>
+    </w:lvl>
+    <w:lvl w:ilvl="4" w:tentative="1">
+      <w:start w:val="1"/>
+      <w:numFmt w:val="decimal"/>
+      <w:lvlText w:val="%5."/>
+      <w:lvlJc w:val="left"/>
+      <w:pPr>
+        <w:tabs>
+          <w:tab w:val="num" w:pos="3600"/>
+        </w:tabs>
+        <w:ind w:left="3600" w:hanging="360"/>
+      </w:pPr>
+    </w:lvl>
+    <w:lvl w:ilvl="5" w:tentative="1">
+      <w:start w:val="1"/>
+      <w:numFmt w:val="decimal"/>
+      <w:lvlText w:val="%6."/>
+      <w:lvlJc w:val="left"/>
+      <w:pPr>
+        <w:tabs>
+          <w:tab w:val="num" w:pos="4320"/>
+        </w:tabs>
+        <w:ind w:left="4320" w:hanging="360"/>
+      </w:pPr>
+    </w:lvl>
+    <w:lvl w:ilvl="6" w:tentative="1">
+      <w:start w:val="1"/>
+      <w:numFmt w:val="decimal"/>
+      <w:lvlText w:val="%7."/>
+      <w:lvlJc w:val="left"/>
+      <w:pPr>
+        <w:tabs>
+          <w:tab w:val="num" w:pos="5040"/>
+        </w:tabs>
+        <w:ind w:left="5040" w:hanging="360"/>
+      </w:pPr>
+    </w:lvl>
+    <w:lvl w:ilvl="7" w:tentative="1">
+      <w:start w:val="1"/>
+      <w:numFmt w:val="decimal"/>
+      <w:lvlText w:val="%8."/>
+      <w:lvlJc w:val="left"/>
+      <w:pPr>
+        <w:tabs>
+          <w:tab w:val="num" w:pos="5760"/>
+        </w:tabs>
+        <w:ind w:left="5760" w:hanging="360"/>
+      </w:pPr>
+    </w:lvl>
+    <w:lvl w:ilvl="8" w:tentative="1">
+      <w:start w:val="1"/>
+      <w:numFmt w:val="decimal"/>
+      <w:lvlText w:val="%9."/>
+      <w:lvlJc w:val="left"/>
+      <w:pPr>
+        <w:tabs>
+          <w:tab w:val="num" w:pos="6480"/>
+        </w:tabs>
+        <w:ind w:left="6480" w:hanging="360"/>
+      </w:pPr>
+    </w:lvl>
+  </w:abstractNum>
+  <w:abstractNum w:abstractNumId="7" w15:restartNumberingAfterBreak="0">
     <w:nsid w:val="65524920"/>
     <w:multiLevelType w:val="multilevel"/>
     <w:tmpl w:val="3580EAD2"/>
@@ -2635,7 +3178,7 @@
       </w:pPr>
     </w:lvl>
   </w:abstractNum>
-  <w:abstractNum w:abstractNumId="7" w15:restartNumberingAfterBreak="0">
+  <w:abstractNum w:abstractNumId="8" w15:restartNumberingAfterBreak="0">
     <w:nsid w:val="6C567007"/>
     <w:multiLevelType w:val="multilevel"/>
     <w:tmpl w:val="0700C87A"/>
@@ -2752,7 +3295,7 @@
       </w:pPr>
     </w:lvl>
   </w:abstractNum>
-  <w:abstractNum w:abstractNumId="8" w15:restartNumberingAfterBreak="0">
+  <w:abstractNum w:abstractNumId="9" w15:restartNumberingAfterBreak="0">
     <w:nsid w:val="6E7309BC"/>
     <w:multiLevelType w:val="multilevel"/>
     <w:tmpl w:val="3F46BEE6"/>
@@ -2876,16 +3419,16 @@
     <w:abstractNumId w:val="1"/>
   </w:num>
   <w:num w:numId="3" w16cid:durableId="479199845">
-    <w:abstractNumId w:val="8"/>
+    <w:abstractNumId w:val="9"/>
   </w:num>
   <w:num w:numId="4" w16cid:durableId="764572862">
     <w:abstractNumId w:val="0"/>
   </w:num>
   <w:num w:numId="5" w16cid:durableId="433331950">
-    <w:abstractNumId w:val="6"/>
+    <w:abstractNumId w:val="7"/>
   </w:num>
   <w:num w:numId="6" w16cid:durableId="972173799">
-    <w:abstractNumId w:val="7"/>
+    <w:abstractNumId w:val="8"/>
   </w:num>
   <w:num w:numId="7" w16cid:durableId="537086742">
     <w:abstractNumId w:val="4"/>
@@ -2895,6 +3438,9 @@
   </w:num>
   <w:num w:numId="9" w16cid:durableId="1931429443">
     <w:abstractNumId w:val="3"/>
+  </w:num>
+  <w:num w:numId="10" w16cid:durableId="1406534372">
+    <w:abstractNumId w:val="6"/>
   </w:num>
 </w:numbering>
 </file>

</xml_diff>